<commit_message>
add UC and UCL strategic stuff to the project profile and selection guidelines
</commit_message>
<xml_diff>
--- a/assets/digitization-project-profile-for-selection.docx
+++ b/assets/digitization-project-profile-for-selection.docx
@@ -36,10 +36,13 @@
         <w:t xml:space="preserve">– </w:t>
       </w:r>
       <w:r>
-        <w:t>June</w:t>
-      </w:r>
-      <w:r>
-        <w:t xml:space="preserve"> 2020</w:t>
+        <w:t>updated January</w:t>
+      </w:r>
+      <w:r>
+        <w:t xml:space="preserve"> 202</w:t>
+      </w:r>
+      <w:r>
+        <w:t>1</w:t>
       </w:r>
     </w:p>
     <w:p>
@@ -278,6 +281,175 @@
       <w:pPr>
         <w:rPr>
           <w:rFonts w:eastAsia="Baskerville" w:cs="Baskerville"/>
+          <w:sz w:val="24"/>
+          <w:szCs w:val="24"/>
+        </w:rPr>
+      </w:pPr>
+    </w:p>
+    <w:p>
+      <w:pPr>
+        <w:rPr>
+          <w:rFonts w:eastAsia="Baskerville" w:cs="Baskerville"/>
+          <w:sz w:val="24"/>
+          <w:szCs w:val="24"/>
+        </w:rPr>
+      </w:pPr>
+      <w:r>
+        <w:rPr>
+          <w:rFonts w:eastAsia="Baskerville" w:cs="Baskerville"/>
+          <w:sz w:val="24"/>
+          <w:szCs w:val="24"/>
+        </w:rPr>
+        <w:t xml:space="preserve">Consider the UC </w:t>
+      </w:r>
+      <w:hyperlink r:id="rId6" w:history="1">
+        <w:r>
+          <w:rPr>
+            <w:rStyle w:val="Hyperlink"/>
+            <w:rFonts w:eastAsia="Baskerville" w:cs="Baskerville"/>
+            <w:sz w:val="24"/>
+            <w:szCs w:val="24"/>
+          </w:rPr>
+          <w:t>Strategic</w:t>
+        </w:r>
+        <w:r>
+          <w:rPr>
+            <w:rStyle w:val="Hyperlink"/>
+            <w:rFonts w:eastAsia="Baskerville" w:cs="Baskerville"/>
+            <w:sz w:val="24"/>
+            <w:szCs w:val="24"/>
+          </w:rPr>
+          <w:t xml:space="preserve"> </w:t>
+        </w:r>
+        <w:r>
+          <w:rPr>
+            <w:rStyle w:val="Hyperlink"/>
+            <w:rFonts w:eastAsia="Baskerville" w:cs="Baskerville"/>
+            <w:sz w:val="24"/>
+            <w:szCs w:val="24"/>
+          </w:rPr>
+          <w:t>Directions</w:t>
+        </w:r>
+      </w:hyperlink>
+      <w:r>
+        <w:rPr>
+          <w:rFonts w:eastAsia="Baskerville" w:cs="Baskerville"/>
+          <w:sz w:val="24"/>
+          <w:szCs w:val="24"/>
+        </w:rPr>
+        <w:t>, UCL Strategic</w:t>
+      </w:r>
+      <w:r>
+        <w:rPr>
+          <w:rFonts w:eastAsia="Baskerville" w:cs="Baskerville"/>
+          <w:sz w:val="24"/>
+          <w:szCs w:val="24"/>
+        </w:rPr>
+        <w:t xml:space="preserve"> </w:t>
+      </w:r>
+      <w:r>
+        <w:rPr>
+          <w:rFonts w:eastAsia="Baskerville" w:cs="Baskerville"/>
+          <w:sz w:val="24"/>
+          <w:szCs w:val="24"/>
+        </w:rPr>
+        <w:t>Sizing Charter (internal document), and the UCL Strategic Plan</w:t>
+      </w:r>
+      <w:r>
+        <w:rPr>
+          <w:rFonts w:eastAsia="Baskerville" w:cs="Baskerville"/>
+          <w:sz w:val="24"/>
+          <w:szCs w:val="24"/>
+        </w:rPr>
+        <w:t xml:space="preserve"> </w:t>
+      </w:r>
+      <w:hyperlink r:id="rId7" w:history="1">
+        <w:r>
+          <w:rPr>
+            <w:rStyle w:val="Hyperlink"/>
+            <w:rFonts w:eastAsia="Baskerville" w:cs="Baskerville"/>
+            <w:sz w:val="24"/>
+            <w:szCs w:val="24"/>
+          </w:rPr>
+          <w:t>Te</w:t>
+        </w:r>
+        <w:r>
+          <w:rPr>
+            <w:rStyle w:val="Hyperlink"/>
+            <w:rFonts w:eastAsia="Baskerville" w:cs="Baskerville"/>
+            <w:sz w:val="24"/>
+            <w:szCs w:val="24"/>
+          </w:rPr>
+          <w:t>n</w:t>
+        </w:r>
+        <w:r>
+          <w:rPr>
+            <w:rStyle w:val="Hyperlink"/>
+            <w:rFonts w:eastAsia="Baskerville" w:cs="Baskerville"/>
+            <w:sz w:val="24"/>
+            <w:szCs w:val="24"/>
+          </w:rPr>
+          <w:t>ets</w:t>
+        </w:r>
+      </w:hyperlink>
+      <w:r>
+        <w:rPr>
+          <w:rFonts w:eastAsia="Baskerville" w:cs="Baskerville"/>
+          <w:sz w:val="24"/>
+          <w:szCs w:val="24"/>
+        </w:rPr>
+        <w:t xml:space="preserve"> and</w:t>
+      </w:r>
+      <w:r>
+        <w:rPr>
+          <w:rFonts w:eastAsia="Baskerville" w:cs="Baskerville"/>
+          <w:sz w:val="24"/>
+          <w:szCs w:val="24"/>
+        </w:rPr>
+        <w:t xml:space="preserve"> </w:t>
+      </w:r>
+      <w:hyperlink r:id="rId8" w:history="1">
+        <w:r>
+          <w:rPr>
+            <w:rStyle w:val="Hyperlink"/>
+            <w:rFonts w:eastAsia="Baskerville" w:cs="Baskerville"/>
+            <w:sz w:val="24"/>
+            <w:szCs w:val="24"/>
+          </w:rPr>
+          <w:t>Pill</w:t>
+        </w:r>
+        <w:r>
+          <w:rPr>
+            <w:rStyle w:val="Hyperlink"/>
+            <w:rFonts w:eastAsia="Baskerville" w:cs="Baskerville"/>
+            <w:sz w:val="24"/>
+            <w:szCs w:val="24"/>
+          </w:rPr>
+          <w:t>a</w:t>
+        </w:r>
+        <w:r>
+          <w:rPr>
+            <w:rStyle w:val="Hyperlink"/>
+            <w:rFonts w:eastAsia="Baskerville" w:cs="Baskerville"/>
+            <w:sz w:val="24"/>
+            <w:szCs w:val="24"/>
+          </w:rPr>
+          <w:t>rs</w:t>
+        </w:r>
+      </w:hyperlink>
+      <w:r>
+        <w:rPr>
+          <w:rFonts w:eastAsia="Baskerville" w:cs="Baskerville"/>
+          <w:sz w:val="24"/>
+          <w:szCs w:val="24"/>
+        </w:rPr>
+        <w:t>.</w:t>
+      </w:r>
+    </w:p>
+    <w:p>
+      <w:pPr>
+        <w:rPr>
+          <w:rFonts w:ascii="Helvetica" w:eastAsia="Helvetica" w:hAnsi="Helvetica" w:cs="Helvetica"/>
           <w:sz w:val="24"/>
           <w:szCs w:val="24"/>
         </w:rPr>
@@ -1668,7 +1840,25 @@
           <w:sz w:val="24"/>
           <w:szCs w:val="24"/>
         </w:rPr>
-        <w:t>___ Other repository environment - if applicable, please explain:</w:t>
+        <w:t xml:space="preserve">___ </w:t>
+      </w:r>
+      <w:proofErr w:type="gramStart"/>
+      <w:r>
+        <w:rPr>
+          <w:rFonts w:eastAsia="Baskerville" w:cs="Baskerville"/>
+          <w:sz w:val="24"/>
+          <w:szCs w:val="24"/>
+        </w:rPr>
+        <w:t>Other</w:t>
+      </w:r>
+      <w:proofErr w:type="gramEnd"/>
+      <w:r>
+        <w:rPr>
+          <w:rFonts w:eastAsia="Baskerville" w:cs="Baskerville"/>
+          <w:sz w:val="24"/>
+          <w:szCs w:val="24"/>
+        </w:rPr>
+        <w:t xml:space="preserve"> repository environment - if applicable, please explain:</w:t>
       </w:r>
     </w:p>
     <w:p>
@@ -1710,7 +1900,7 @@
       </w:pPr>
     </w:p>
     <w:sectPr>
-      <w:headerReference w:type="default" r:id="rId7"/>
+      <w:headerReference w:type="default" r:id="rId9"/>
       <w:pgSz w:w="11909" w:h="16834"/>
       <w:pgMar w:top="720" w:right="720" w:bottom="720" w:left="720" w:header="720" w:footer="720" w:gutter="0"/>
       <w:pgNumType w:start="1"/>
@@ -1788,10 +1978,6 @@
 <w:hdr xmlns:wpc="http://schemas.microsoft.com/office/word/2010/wordprocessingCanvas" xmlns:cx="http://schemas.microsoft.com/office/drawing/2014/chartex" xmlns:cx1="http://schemas.microsoft.com/office/drawing/2015/9/8/chartex" xmlns:cx2="http://schemas.microsoft.com/office/drawing/2015/10/21/chartex" xmlns:cx3="http://schemas.microsoft.com/office/drawing/2016/5/9/chartex" xmlns:cx4="http://schemas.microsoft.com/office/drawing/2016/5/10/chartex" xmlns:cx5="http://schemas.microsoft.com/office/drawing/2016/5/11/chartex" xmlns:cx6="http://schemas.microsoft.com/office/drawing/2016/5/12/chartex" xmlns:cx7="http://schemas.microsoft.com/office/drawing/2016/5/13/chartex" xmlns:cx8="http://schemas.microsoft.com/office/drawing/2016/5/14/chartex" xmlns:mc="http://schemas.openxmlformats.org/markup-compatibility/2006" xmlns:aink="http://schemas.microsoft.com/office/drawing/2016/ink" xmlns:am3d="http://schemas.microsoft.com/office/drawing/2017/model3d" xmlns:o="urn:schemas-microsoft-com:office:office" xmlns:r="http://schemas.openxmlformats.org/officeDocument/2006/relationships" xmlns:m="http://schemas.openxmlformats.org/officeDocument/2006/math" xmlns:v="urn:schemas-microsoft-com:vml" xmlns:wp14="http://schemas.microsoft.com/office/word/2010/wordprocessingDrawing" xmlns:wp="http://schemas.openxmlformats.org/drawingml/2006/wordprocessingDrawing" xmlns:w10="urn:schemas-microsoft-com:office:word" xmlns:w="http://schemas.openxmlformats.org/wordprocessingml/2006/main" xmlns:w14="http://schemas.microsoft.com/office/word/2010/wordml" xmlns:w15="http://schemas.microsoft.com/office/word/2012/wordml" xmlns:w16cex="http://schemas.microsoft.com/office/word/2018/wordml/cex" xmlns:w16cid="http://schemas.microsoft.com/office/word/2016/wordml/cid" xmlns:w16="http://schemas.microsoft.com/office/word/2018/wordml" xmlns:w16se="http://schemas.microsoft.com/office/word/2015/wordml/symex" xmlns:wpg="http://schemas.microsoft.com/office/word/2010/wordprocessingGroup" xmlns:wpi="http://schemas.microsoft.com/office/word/2010/wordprocessingInk" xmlns:wne="http://schemas.microsoft.com/office/word/2006/wordml" xmlns:wps="http://schemas.microsoft.com/office/word/2010/wordprocessingShape" mc:Ignorable="w14 w15 w16se w16cid w16 w16cex wp14">
   <w:p/>
 </w:hdr>
-</file>
-
-<file path=word/numbering.xml><?xml version="1.0" encoding="utf-8"?>
-<w:numbering xmlns:wpc="http://schemas.microsoft.com/office/word/2010/wordprocessingCanvas" xmlns:cx="http://schemas.microsoft.com/office/drawing/2014/chartex" xmlns:cx1="http://schemas.microsoft.com/office/drawing/2015/9/8/chartex" xmlns:cx2="http://schemas.microsoft.com/office/drawing/2015/10/21/chartex" xmlns:cx3="http://schemas.microsoft.com/office/drawing/2016/5/9/chartex" xmlns:cx4="http://schemas.microsoft.com/office/drawing/2016/5/10/chartex" xmlns:cx5="http://schemas.microsoft.com/office/drawing/2016/5/11/chartex" xmlns:cx6="http://schemas.microsoft.com/office/drawing/2016/5/12/chartex" xmlns:cx7="http://schemas.microsoft.com/office/drawing/2016/5/13/chartex" xmlns:cx8="http://schemas.microsoft.com/office/drawing/2016/5/14/chartex" xmlns:mc="http://schemas.openxmlformats.org/markup-compatibility/2006" xmlns:aink="http://schemas.microsoft.com/office/drawing/2016/ink" xmlns:am3d="http://schemas.microsoft.com/office/drawing/2017/model3d" xmlns:o="urn:schemas-microsoft-com:office:office" xmlns:r="http://schemas.openxmlformats.org/officeDocument/2006/relationships" xmlns:m="http://schemas.openxmlformats.org/officeDocument/2006/math" xmlns:v="urn:schemas-microsoft-com:vml" xmlns:wp14="http://schemas.microsoft.com/office/word/2010/wordprocessingDrawing" xmlns:wp="http://schemas.openxmlformats.org/drawingml/2006/wordprocessingDrawing" xmlns:w10="urn:schemas-microsoft-com:office:word" xmlns:w="http://schemas.openxmlformats.org/wordprocessingml/2006/main" xmlns:w14="http://schemas.microsoft.com/office/word/2010/wordml" xmlns:w15="http://schemas.microsoft.com/office/word/2012/wordml" xmlns:w16cex="http://schemas.microsoft.com/office/word/2018/wordml/cex" xmlns:w16cid="http://schemas.microsoft.com/office/word/2016/wordml/cid" xmlns:w16="http://schemas.microsoft.com/office/word/2018/wordml" xmlns:w16se="http://schemas.microsoft.com/office/word/2015/wordml/symex" xmlns:wpg="http://schemas.microsoft.com/office/word/2010/wordprocessingGroup" xmlns:wpi="http://schemas.microsoft.com/office/word/2010/wordprocessingInk" xmlns:wne="http://schemas.microsoft.com/office/word/2006/wordml" xmlns:wps="http://schemas.microsoft.com/office/word/2010/wordprocessingShape" mc:Ignorable="w14 w15 w16se w16cid w16 w16cex wp14"/>
 </file>
 
 <file path=word/styles.xml><?xml version="1.0" encoding="utf-8"?>
@@ -2509,6 +2695,41 @@
       <w:color w:val="404040" w:themeColor="text1" w:themeTint="BF"/>
     </w:rPr>
   </w:style>
+  <w:style w:type="character" w:styleId="Hyperlink">
+    <w:name w:val="Hyperlink"/>
+    <w:basedOn w:val="DefaultParagraphFont"/>
+    <w:uiPriority w:val="99"/>
+    <w:unhideWhenUsed/>
+    <w:rsid w:val="001F6A15"/>
+    <w:rPr>
+      <w:color w:val="0000FF" w:themeColor="hyperlink"/>
+      <w:u w:val="single"/>
+    </w:rPr>
+  </w:style>
+  <w:style w:type="character" w:styleId="UnresolvedMention">
+    <w:name w:val="Unresolved Mention"/>
+    <w:basedOn w:val="DefaultParagraphFont"/>
+    <w:uiPriority w:val="99"/>
+    <w:semiHidden/>
+    <w:unhideWhenUsed/>
+    <w:rsid w:val="001F6A15"/>
+    <w:rPr>
+      <w:color w:val="605E5C"/>
+      <w:shd w:val="clear" w:color="auto" w:fill="E1DFDD"/>
+    </w:rPr>
+  </w:style>
+  <w:style w:type="character" w:styleId="FollowedHyperlink">
+    <w:name w:val="FollowedHyperlink"/>
+    <w:basedOn w:val="DefaultParagraphFont"/>
+    <w:uiPriority w:val="99"/>
+    <w:semiHidden/>
+    <w:unhideWhenUsed/>
+    <w:rsid w:val="001F6A15"/>
+    <w:rPr>
+      <w:color w:val="800080" w:themeColor="followedHyperlink"/>
+      <w:u w:val="single"/>
+    </w:rPr>
+  </w:style>
 </w:styles>
 </file>
 

</xml_diff>